<commit_message>
Updated code to not use selector
</commit_message>
<xml_diff>
--- a/Network Game Development Report.docx
+++ b/Network Game Development Report.docx
@@ -1,6 +1,6 @@
 
 <file path=word/document.xml><?xml version="1.0" encoding="utf-8"?>
-<w:document xmlns:wpc="http://schemas.microsoft.com/office/word/2010/wordprocessingCanvas" xmlns:cx="http://schemas.microsoft.com/office/drawing/2014/chartex" xmlns:cx1="http://schemas.microsoft.com/office/drawing/2015/9/8/chartex" xmlns:mc="http://schemas.openxmlformats.org/markup-compatibility/2006" xmlns:o="urn:schemas-microsoft-com:office:office" xmlns:r="http://schemas.openxmlformats.org/officeDocument/2006/relationships" xmlns:m="http://schemas.openxmlformats.org/officeDocument/2006/math" xmlns:v="urn:schemas-microsoft-com:vml" xmlns:wp14="http://schemas.microsoft.com/office/word/2010/wordprocessingDrawing" xmlns:wp="http://schemas.openxmlformats.org/drawingml/2006/wordprocessingDrawing" xmlns:w10="urn:schemas-microsoft-com:office:word" xmlns:w="http://schemas.openxmlformats.org/wordprocessingml/2006/main" xmlns:w14="http://schemas.microsoft.com/office/word/2010/wordml" xmlns:w15="http://schemas.microsoft.com/office/word/2012/wordml" xmlns:w16se="http://schemas.microsoft.com/office/word/2015/wordml/symex" xmlns:wpg="http://schemas.microsoft.com/office/word/2010/wordprocessingGroup" xmlns:wpi="http://schemas.microsoft.com/office/word/2010/wordprocessingInk" xmlns:wne="http://schemas.microsoft.com/office/word/2006/wordml" xmlns:wps="http://schemas.microsoft.com/office/word/2010/wordprocessingShape" mc:Ignorable="w14 w15 w16se wp14">
+<w:document xmlns:wpc="http://schemas.microsoft.com/office/word/2010/wordprocessingCanvas" xmlns:cx="http://schemas.microsoft.com/office/drawing/2014/chartex" xmlns:cx1="http://schemas.microsoft.com/office/drawing/2015/9/8/chartex" xmlns:cx2="http://schemas.microsoft.com/office/drawing/2015/10/21/chartex" xmlns:cx3="http://schemas.microsoft.com/office/drawing/2016/5/9/chartex" xmlns:cx4="http://schemas.microsoft.com/office/drawing/2016/5/10/chartex" xmlns:cx5="http://schemas.microsoft.com/office/drawing/2016/5/11/chartex" xmlns:cx6="http://schemas.microsoft.com/office/drawing/2016/5/12/chartex" xmlns:cx7="http://schemas.microsoft.com/office/drawing/2016/5/13/chartex" xmlns:cx8="http://schemas.microsoft.com/office/drawing/2016/5/14/chartex" xmlns:mc="http://schemas.openxmlformats.org/markup-compatibility/2006" xmlns:aink="http://schemas.microsoft.com/office/drawing/2016/ink" xmlns:am3d="http://schemas.microsoft.com/office/drawing/2017/model3d" xmlns:o="urn:schemas-microsoft-com:office:office" xmlns:r="http://schemas.openxmlformats.org/officeDocument/2006/relationships" xmlns:m="http://schemas.openxmlformats.org/officeDocument/2006/math" xmlns:v="urn:schemas-microsoft-com:vml" xmlns:wp14="http://schemas.microsoft.com/office/word/2010/wordprocessingDrawing" xmlns:wp="http://schemas.openxmlformats.org/drawingml/2006/wordprocessingDrawing" xmlns:w10="urn:schemas-microsoft-com:office:word" xmlns:w="http://schemas.openxmlformats.org/wordprocessingml/2006/main" xmlns:w14="http://schemas.microsoft.com/office/word/2010/wordml" xmlns:w15="http://schemas.microsoft.com/office/word/2012/wordml" xmlns:w16cid="http://schemas.microsoft.com/office/word/2016/wordml/cid" xmlns:w16se="http://schemas.microsoft.com/office/word/2015/wordml/symex" xmlns:wpg="http://schemas.microsoft.com/office/word/2010/wordprocessingGroup" xmlns:wpi="http://schemas.microsoft.com/office/word/2010/wordprocessingInk" xmlns:wne="http://schemas.microsoft.com/office/word/2006/wordml" xmlns:wps="http://schemas.microsoft.com/office/word/2010/wordprocessingShape" mc:Ignorable="w14 w15 w16se w16cid wp14">
   <w:body>
     <w:p>
       <w:pPr>
@@ -240,7 +240,7 @@
     </w:p>
     <w:tbl>
       <w:tblPr>
-        <w:tblStyle w:val="TableGrid"/>
+        <w:tblStyle w:val="Grigliatabella"/>
         <w:tblW w:w="0" w:type="auto"/>
         <w:tblLook w:val="04A0" w:firstRow="1" w:lastRow="0" w:firstColumn="1" w:lastColumn="0" w:noHBand="0" w:noVBand="1"/>
       </w:tblPr>
@@ -303,8 +303,6 @@
           <w:lang w:eastAsia="en-GB"/>
         </w:rPr>
       </w:pPr>
-      <w:proofErr w:type="spellStart"/>
-      <w:proofErr w:type="gramStart"/>
       <w:r>
         <w:rPr>
           <w:rFonts w:eastAsia="Times New Roman" w:cstheme="minorHAnsi"/>
@@ -317,8 +315,6 @@
         </w:rPr>
         <w:t>struct</w:t>
       </w:r>
-      <w:proofErr w:type="spellEnd"/>
-      <w:proofErr w:type="gramEnd"/>
       <w:r>
         <w:rPr>
           <w:rFonts w:eastAsia="Times New Roman" w:cstheme="minorHAnsi"/>
@@ -437,7 +433,6 @@
         </w:rPr>
         <w:t xml:space="preserve">    </w:t>
       </w:r>
-      <w:proofErr w:type="gramStart"/>
       <w:r>
         <w:rPr>
           <w:rFonts w:eastAsia="Times New Roman" w:cstheme="minorHAnsi"/>
@@ -450,7 +445,6 @@
         </w:rPr>
         <w:t>float</w:t>
       </w:r>
-      <w:proofErr w:type="gramEnd"/>
       <w:r>
         <w:rPr>
           <w:rFonts w:eastAsia="Times New Roman" w:cstheme="minorHAnsi"/>
@@ -509,8 +503,6 @@
         </w:rPr>
         <w:t xml:space="preserve">    </w:t>
       </w:r>
-      <w:proofErr w:type="spellStart"/>
-      <w:proofErr w:type="gramStart"/>
       <w:r>
         <w:rPr>
           <w:rFonts w:eastAsia="Times New Roman" w:cstheme="minorHAnsi"/>
@@ -523,8 +515,6 @@
         </w:rPr>
         <w:t>int</w:t>
       </w:r>
-      <w:proofErr w:type="spellEnd"/>
-      <w:proofErr w:type="gramEnd"/>
       <w:r>
         <w:rPr>
           <w:rFonts w:eastAsia="Times New Roman" w:cstheme="minorHAnsi"/>
@@ -630,6 +620,7 @@
         </w:rPr>
         <w:t>sf::</w:t>
       </w:r>
+      <w:proofErr w:type="gramEnd"/>
       <w:r>
         <w:rPr>
           <w:rFonts w:eastAsia="Times New Roman" w:cstheme="minorHAnsi"/>
@@ -642,7 +633,6 @@
         </w:rPr>
         <w:t>Vector2f</w:t>
       </w:r>
-      <w:proofErr w:type="gramEnd"/>
       <w:r>
         <w:rPr>
           <w:rFonts w:eastAsia="Times New Roman" w:cstheme="minorHAnsi"/>
@@ -736,7 +726,6 @@
         <w:lastRenderedPageBreak/>
         <w:t xml:space="preserve">    </w:t>
       </w:r>
-      <w:proofErr w:type="gramStart"/>
       <w:r>
         <w:rPr>
           <w:rFonts w:eastAsia="Times New Roman" w:cstheme="minorHAnsi"/>
@@ -749,7 +738,6 @@
         </w:rPr>
         <w:t>bool</w:t>
       </w:r>
-      <w:proofErr w:type="gramEnd"/>
       <w:r>
         <w:rPr>
           <w:rFonts w:eastAsia="Times New Roman" w:cstheme="minorHAnsi"/>
@@ -834,7 +822,6 @@
         </w:rPr>
         <w:t xml:space="preserve">    </w:t>
       </w:r>
-      <w:proofErr w:type="gramStart"/>
       <w:r>
         <w:rPr>
           <w:rFonts w:eastAsia="Times New Roman" w:cstheme="minorHAnsi"/>
@@ -847,7 +834,6 @@
         </w:rPr>
         <w:t>bool</w:t>
       </w:r>
-      <w:proofErr w:type="gramEnd"/>
       <w:r>
         <w:rPr>
           <w:rFonts w:eastAsia="Times New Roman" w:cstheme="minorHAnsi"/>
@@ -932,7 +918,6 @@
         </w:rPr>
         <w:t xml:space="preserve">    </w:t>
       </w:r>
-      <w:proofErr w:type="gramStart"/>
       <w:r>
         <w:rPr>
           <w:rFonts w:eastAsia="Times New Roman" w:cstheme="minorHAnsi"/>
@@ -945,7 +930,6 @@
         </w:rPr>
         <w:t>bool</w:t>
       </w:r>
-      <w:proofErr w:type="gramEnd"/>
       <w:r>
         <w:rPr>
           <w:rFonts w:eastAsia="Times New Roman" w:cstheme="minorHAnsi"/>
@@ -1030,7 +1014,6 @@
         </w:rPr>
         <w:t xml:space="preserve">    </w:t>
       </w:r>
-      <w:proofErr w:type="gramStart"/>
       <w:r>
         <w:rPr>
           <w:rFonts w:eastAsia="Times New Roman" w:cstheme="minorHAnsi"/>
@@ -1043,7 +1026,6 @@
         </w:rPr>
         <w:t>bool</w:t>
       </w:r>
-      <w:proofErr w:type="gramEnd"/>
       <w:r>
         <w:rPr>
           <w:rFonts w:eastAsia="Times New Roman" w:cstheme="minorHAnsi"/>
@@ -1102,7 +1084,6 @@
         </w:rPr>
         <w:t xml:space="preserve">    </w:t>
       </w:r>
-      <w:proofErr w:type="gramStart"/>
       <w:r>
         <w:rPr>
           <w:rFonts w:eastAsia="Times New Roman" w:cstheme="minorHAnsi"/>
@@ -1115,7 +1096,6 @@
         </w:rPr>
         <w:t>bool</w:t>
       </w:r>
-      <w:proofErr w:type="gramEnd"/>
       <w:r>
         <w:rPr>
           <w:rFonts w:eastAsia="Times New Roman" w:cstheme="minorHAnsi"/>
@@ -1222,6 +1202,13 @@
         </w:rPr>
         <w:t>These packets are used to send the current state of player to opponent, for it to update their copy according to data received.</w:t>
       </w:r>
+      <w:r>
+        <w:rPr>
+          <w:noProof/>
+          <w:lang w:eastAsia="en-GB"/>
+        </w:rPr>
+        <w:t xml:space="preserve"> States will be “converted” to simulated corresponding input, to perform a movement, attack or jump.</w:t>
+      </w:r>
     </w:p>
     <w:p>
       <w:pPr>
@@ -1251,7 +1238,7 @@
     </w:p>
     <w:p>
       <w:pPr>
-        <w:pStyle w:val="ListParagraph"/>
+        <w:pStyle w:val="Paragrafoelenco"/>
         <w:numPr>
           <w:ilvl w:val="0"/>
           <w:numId w:val="1"/>
@@ -1269,7 +1256,7 @@
     </w:p>
     <w:p>
       <w:pPr>
-        <w:pStyle w:val="ListParagraph"/>
+        <w:pStyle w:val="Paragrafoelenco"/>
         <w:numPr>
           <w:ilvl w:val="0"/>
           <w:numId w:val="1"/>
@@ -1288,7 +1275,21 @@
         <w:rPr>
           <w:szCs w:val="24"/>
         </w:rPr>
-        <w:t xml:space="preserve">ere is no packet loss they both perform well </w:t>
+        <w:t xml:space="preserve">ere is no packet </w:t>
+      </w:r>
+      <w:proofErr w:type="gramStart"/>
+      <w:r>
+        <w:rPr>
+          <w:szCs w:val="24"/>
+        </w:rPr>
+        <w:t>loss</w:t>
+      </w:r>
+      <w:proofErr w:type="gramEnd"/>
+      <w:r>
+        <w:rPr>
+          <w:szCs w:val="24"/>
+        </w:rPr>
+        <w:t xml:space="preserve"> they both perform well </w:t>
       </w:r>
       <w:r>
         <w:rPr>
@@ -1328,7 +1329,7 @@
     </w:p>
     <w:p>
       <w:pPr>
-        <w:pStyle w:val="ListParagraph"/>
+        <w:pStyle w:val="Paragrafoelenco"/>
         <w:numPr>
           <w:ilvl w:val="0"/>
           <w:numId w:val="1"/>
@@ -1467,7 +1468,7 @@
     </w:p>
     <w:tbl>
       <w:tblPr>
-        <w:tblStyle w:val="TableGrid"/>
+        <w:tblStyle w:val="Grigliatabella"/>
         <w:tblW w:w="0" w:type="auto"/>
         <w:tblLook w:val="04A0" w:firstRow="1" w:lastRow="0" w:firstColumn="1" w:lastColumn="0" w:noHBand="0" w:noVBand="1"/>
       </w:tblPr>
@@ -1487,7 +1488,7 @@
           </w:tcPr>
           <w:p>
             <w:pPr>
-              <w:pStyle w:val="HTMLPreformatted"/>
+              <w:pStyle w:val="PreformattatoHTML"/>
               <w:shd w:val="clear" w:color="auto" w:fill="EFF0F1"/>
               <w:textAlignment w:val="baseline"/>
               <w:rPr>
@@ -1573,7 +1574,7 @@
           </w:p>
           <w:p>
             <w:pPr>
-              <w:pStyle w:val="HTMLPreformatted"/>
+              <w:pStyle w:val="PreformattatoHTML"/>
               <w:shd w:val="clear" w:color="auto" w:fill="EFF0F1"/>
               <w:textAlignment w:val="baseline"/>
               <w:rPr>
@@ -1597,7 +1598,7 @@
           </w:p>
           <w:p>
             <w:pPr>
-              <w:pStyle w:val="HTMLPreformatted"/>
+              <w:pStyle w:val="PreformattatoHTML"/>
               <w:shd w:val="clear" w:color="auto" w:fill="EFF0F1"/>
               <w:textAlignment w:val="baseline"/>
               <w:rPr>
@@ -1713,7 +1714,7 @@
           </w:p>
           <w:p>
             <w:pPr>
-              <w:pStyle w:val="HTMLPreformatted"/>
+              <w:pStyle w:val="PreformattatoHTML"/>
               <w:shd w:val="clear" w:color="auto" w:fill="EFF0F1"/>
               <w:textAlignment w:val="baseline"/>
               <w:rPr>
@@ -1747,7 +1748,7 @@
           </w:p>
           <w:p>
             <w:pPr>
-              <w:pStyle w:val="HTMLPreformatted"/>
+              <w:pStyle w:val="PreformattatoHTML"/>
               <w:shd w:val="clear" w:color="auto" w:fill="EFF0F1"/>
               <w:textAlignment w:val="baseline"/>
               <w:rPr>
@@ -1813,7 +1814,7 @@
           </w:p>
           <w:p>
             <w:pPr>
-              <w:pStyle w:val="HTMLPreformatted"/>
+              <w:pStyle w:val="PreformattatoHTML"/>
               <w:shd w:val="clear" w:color="auto" w:fill="EFF0F1"/>
               <w:textAlignment w:val="baseline"/>
               <w:rPr>
@@ -1827,7 +1828,7 @@
           </w:p>
           <w:p>
             <w:pPr>
-              <w:pStyle w:val="HTMLPreformatted"/>
+              <w:pStyle w:val="PreformattatoHTML"/>
               <w:shd w:val="clear" w:color="auto" w:fill="EFF0F1"/>
               <w:textAlignment w:val="baseline"/>
               <w:rPr>
@@ -2065,7 +2066,7 @@
           </w:p>
           <w:p>
             <w:pPr>
-              <w:pStyle w:val="HTMLPreformatted"/>
+              <w:pStyle w:val="PreformattatoHTML"/>
               <w:shd w:val="clear" w:color="auto" w:fill="EFF0F1"/>
               <w:textAlignment w:val="baseline"/>
               <w:rPr>
@@ -2099,7 +2100,7 @@
           </w:p>
           <w:p>
             <w:pPr>
-              <w:pStyle w:val="HTMLPreformatted"/>
+              <w:pStyle w:val="PreformattatoHTML"/>
               <w:shd w:val="clear" w:color="auto" w:fill="EFF0F1"/>
               <w:textAlignment w:val="baseline"/>
               <w:rPr>
@@ -2165,7 +2166,7 @@
           </w:p>
           <w:p>
             <w:pPr>
-              <w:pStyle w:val="HTMLPreformatted"/>
+              <w:pStyle w:val="PreformattatoHTML"/>
               <w:shd w:val="clear" w:color="auto" w:fill="EFF0F1"/>
               <w:textAlignment w:val="baseline"/>
               <w:rPr>
@@ -2199,7 +2200,7 @@
           </w:p>
           <w:p>
             <w:pPr>
-              <w:pStyle w:val="HTMLPreformatted"/>
+              <w:pStyle w:val="PreformattatoHTML"/>
               <w:shd w:val="clear" w:color="auto" w:fill="EFF0F1"/>
               <w:textAlignment w:val="baseline"/>
               <w:rPr>
@@ -2218,7 +2219,6 @@
                 <w:bdr w:val="none" w:sz="0" w:space="0" w:color="auto" w:frame="1"/>
                 <w:shd w:val="clear" w:color="auto" w:fill="EFF0F1"/>
               </w:rPr>
-              <w:lastRenderedPageBreak/>
               <w:t xml:space="preserve">        </w:t>
             </w:r>
             <w:r>
@@ -2234,7 +2234,7 @@
           </w:p>
           <w:p>
             <w:pPr>
-              <w:pStyle w:val="HTMLPreformatted"/>
+              <w:pStyle w:val="PreformattatoHTML"/>
               <w:shd w:val="clear" w:color="auto" w:fill="EFF0F1"/>
               <w:textAlignment w:val="baseline"/>
               <w:rPr>
@@ -2268,7 +2268,7 @@
           </w:p>
           <w:p>
             <w:pPr>
-              <w:pStyle w:val="HTMLPreformatted"/>
+              <w:pStyle w:val="PreformattatoHTML"/>
               <w:shd w:val="clear" w:color="auto" w:fill="EFF0F1"/>
               <w:textAlignment w:val="baseline"/>
               <w:rPr>
@@ -2314,7 +2314,7 @@
           </w:p>
           <w:p>
             <w:pPr>
-              <w:pStyle w:val="HTMLPreformatted"/>
+              <w:pStyle w:val="PreformattatoHTML"/>
               <w:shd w:val="clear" w:color="auto" w:fill="EFF0F1"/>
               <w:textAlignment w:val="baseline"/>
               <w:rPr>
@@ -2444,7 +2444,7 @@
           </w:p>
           <w:p>
             <w:pPr>
-              <w:pStyle w:val="HTMLPreformatted"/>
+              <w:pStyle w:val="PreformattatoHTML"/>
               <w:shd w:val="clear" w:color="auto" w:fill="EFF0F1"/>
               <w:textAlignment w:val="baseline"/>
               <w:rPr>
@@ -2572,7 +2572,7 @@
           </w:p>
           <w:p>
             <w:pPr>
-              <w:pStyle w:val="HTMLPreformatted"/>
+              <w:pStyle w:val="PreformattatoHTML"/>
               <w:shd w:val="clear" w:color="auto" w:fill="EFF0F1"/>
               <w:textAlignment w:val="baseline"/>
               <w:rPr>
@@ -2606,7 +2606,7 @@
           </w:p>
           <w:p>
             <w:pPr>
-              <w:pStyle w:val="HTMLPreformatted"/>
+              <w:pStyle w:val="PreformattatoHTML"/>
               <w:shd w:val="clear" w:color="auto" w:fill="EFF0F1"/>
               <w:textAlignment w:val="baseline"/>
               <w:rPr>
@@ -2640,7 +2640,7 @@
           </w:p>
           <w:p>
             <w:pPr>
-              <w:pStyle w:val="HTMLPreformatted"/>
+              <w:pStyle w:val="PreformattatoHTML"/>
               <w:shd w:val="clear" w:color="auto" w:fill="EFF0F1"/>
               <w:textAlignment w:val="baseline"/>
               <w:rPr>
@@ -2671,11 +2671,7 @@
     </w:tbl>
     <w:p>
       <w:r>
-        <w:lastRenderedPageBreak/>
-        <w:t>The player has to manually connect to the lobby by inserting the IP and port of the dedicated server that needs to be open. If the player can’t connect to the server, a “Server not found” message will be shown and the player can type again the information needed to establish</w:t>
-      </w:r>
-      <w:r>
-        <w:t xml:space="preserve"> the connection. </w:t>
+        <w:t xml:space="preserve">The player has to manually connect to the lobby by inserting the IP and port of the dedicated server that needs to be open. If the player can’t connect to the server, a “Server not found” message will be shown and the player can type again the information needed to establish the connection. </w:t>
       </w:r>
       <w:r>
         <w:br/>
@@ -2687,7 +2683,7 @@
     </w:p>
     <w:tbl>
       <w:tblPr>
-        <w:tblStyle w:val="TableGrid"/>
+        <w:tblStyle w:val="Grigliatabella"/>
         <w:tblW w:w="0" w:type="auto"/>
         <w:tblBorders>
           <w:top w:val="none" w:sz="0" w:space="0" w:color="auto"/>
@@ -2709,7 +2705,7 @@
           </w:tcPr>
           <w:p>
             <w:pPr>
-              <w:pStyle w:val="HTMLPreformatted"/>
+              <w:pStyle w:val="PreformattatoHTML"/>
               <w:shd w:val="clear" w:color="auto" w:fill="EFF0F1"/>
               <w:textAlignment w:val="baseline"/>
               <w:rPr>
@@ -3014,8 +3010,479 @@
         <w:t>When players initialise their respective game instances, Player 1 listens first while Player 2 tries to connect. When this first connection has been established, Player 1 will then try to connect to Player 2, which is now listening at its port.</w:t>
       </w:r>
     </w:p>
-    <w:p/>
-    <w:p/>
+    <w:p>
+      <w:r>
+        <w:t>After the connection has been successfully established, the two players both update their own world copies based on the data they exchange. This operation is done in the main Update game loop method, where the animation and movement of the owning player are updated along with opponent’s information.</w:t>
+      </w:r>
+    </w:p>
+    <w:p>
+      <w:proofErr w:type="gramStart"/>
+      <w:r>
+        <w:t>Similarly</w:t>
+      </w:r>
+      <w:proofErr w:type="gramEnd"/>
+      <w:r>
+        <w:t xml:space="preserve"> to connection establishment step, players send and receive packets based on their IDs: Player 1 sends the its packet first and Player 2 receives it, then Player 2 sends its packet and Player 2 receives it.</w:t>
+      </w:r>
+    </w:p>
+    <w:p>
+      <w:pPr>
+        <w:jc w:val="center"/>
+      </w:pPr>
+      <w:r>
+        <w:rPr>
+          <w:noProof/>
+        </w:rPr>
+        <mc:AlternateContent>
+          <mc:Choice Requires="wps">
+            <w:drawing>
+              <wp:anchor distT="0" distB="0" distL="114300" distR="114300" simplePos="0" relativeHeight="251660288" behindDoc="0" locked="0" layoutInCell="1" allowOverlap="1">
+                <wp:simplePos x="0" y="0"/>
+                <wp:positionH relativeFrom="column">
+                  <wp:posOffset>1784350</wp:posOffset>
+                </wp:positionH>
+                <wp:positionV relativeFrom="paragraph">
+                  <wp:posOffset>422521</wp:posOffset>
+                </wp:positionV>
+                <wp:extent cx="2072005" cy="0"/>
+                <wp:effectExtent l="38100" t="76200" r="0" b="95250"/>
+                <wp:wrapNone/>
+                <wp:docPr id="3" name="Connettore 2 3"/>
+                <wp:cNvGraphicFramePr/>
+                <a:graphic xmlns:a="http://schemas.openxmlformats.org/drawingml/2006/main">
+                  <a:graphicData uri="http://schemas.microsoft.com/office/word/2010/wordprocessingShape">
+                    <wps:wsp>
+                      <wps:cNvCnPr/>
+                      <wps:spPr>
+                        <a:xfrm flipH="1">
+                          <a:off x="0" y="0"/>
+                          <a:ext cx="2072005" cy="0"/>
+                        </a:xfrm>
+                        <a:prstGeom prst="straightConnector1">
+                          <a:avLst/>
+                        </a:prstGeom>
+                        <a:ln>
+                          <a:tailEnd type="triangle"/>
+                        </a:ln>
+                      </wps:spPr>
+                      <wps:style>
+                        <a:lnRef idx="3">
+                          <a:schemeClr val="accent2"/>
+                        </a:lnRef>
+                        <a:fillRef idx="0">
+                          <a:schemeClr val="accent2"/>
+                        </a:fillRef>
+                        <a:effectRef idx="2">
+                          <a:schemeClr val="accent2"/>
+                        </a:effectRef>
+                        <a:fontRef idx="minor">
+                          <a:schemeClr val="tx1"/>
+                        </a:fontRef>
+                      </wps:style>
+                      <wps:bodyPr/>
+                    </wps:wsp>
+                  </a:graphicData>
+                </a:graphic>
+              </wp:anchor>
+            </w:drawing>
+          </mc:Choice>
+          <mc:Fallback>
+            <w:pict>
+              <v:shapetype w14:anchorId="3263FB9A" id="_x0000_t32" coordsize="21600,21600" o:spt="32" o:oned="t" path="m,l21600,21600e" filled="f">
+                <v:path arrowok="t" fillok="f" o:connecttype="none"/>
+                <o:lock v:ext="edit" shapetype="t"/>
+              </v:shapetype>
+              <v:shape id="Connettore 2 3" o:spid="_x0000_s1026" type="#_x0000_t32" style="position:absolute;margin-left:140.5pt;margin-top:33.25pt;width:163.15pt;height:0;flip:x;z-index:251660288;visibility:visible;mso-wrap-style:square;mso-wrap-distance-left:9pt;mso-wrap-distance-top:0;mso-wrap-distance-right:9pt;mso-wrap-distance-bottom:0;mso-position-horizontal:absolute;mso-position-horizontal-relative:text;mso-position-vertical:absolute;mso-position-vertical-relative:text" o:gfxdata="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" strokecolor="#ed7d31 [3205]" strokeweight="1.5pt">
+                <v:stroke endarrow="block" joinstyle="miter"/>
+              </v:shape>
+            </w:pict>
+          </mc:Fallback>
+        </mc:AlternateContent>
+      </w:r>
+      <w:r>
+        <w:rPr>
+          <w:noProof/>
+        </w:rPr>
+        <mc:AlternateContent>
+          <mc:Choice Requires="wps">
+            <w:drawing>
+              <wp:anchor distT="0" distB="0" distL="114300" distR="114300" simplePos="0" relativeHeight="251659264" behindDoc="0" locked="0" layoutInCell="1" allowOverlap="1">
+                <wp:simplePos x="0" y="0"/>
+                <wp:positionH relativeFrom="column">
+                  <wp:posOffset>1784555</wp:posOffset>
+                </wp:positionH>
+                <wp:positionV relativeFrom="paragraph">
+                  <wp:posOffset>142936</wp:posOffset>
+                </wp:positionV>
+                <wp:extent cx="2072148" cy="0"/>
+                <wp:effectExtent l="0" t="76200" r="23495" b="95250"/>
+                <wp:wrapNone/>
+                <wp:docPr id="2" name="Connettore 2 2"/>
+                <wp:cNvGraphicFramePr/>
+                <a:graphic xmlns:a="http://schemas.openxmlformats.org/drawingml/2006/main">
+                  <a:graphicData uri="http://schemas.microsoft.com/office/word/2010/wordprocessingShape">
+                    <wps:wsp>
+                      <wps:cNvCnPr/>
+                      <wps:spPr>
+                        <a:xfrm>
+                          <a:off x="0" y="0"/>
+                          <a:ext cx="2072148" cy="0"/>
+                        </a:xfrm>
+                        <a:prstGeom prst="straightConnector1">
+                          <a:avLst/>
+                        </a:prstGeom>
+                        <a:ln>
+                          <a:tailEnd type="triangle"/>
+                        </a:ln>
+                      </wps:spPr>
+                      <wps:style>
+                        <a:lnRef idx="3">
+                          <a:schemeClr val="accent6"/>
+                        </a:lnRef>
+                        <a:fillRef idx="0">
+                          <a:schemeClr val="accent6"/>
+                        </a:fillRef>
+                        <a:effectRef idx="2">
+                          <a:schemeClr val="accent6"/>
+                        </a:effectRef>
+                        <a:fontRef idx="minor">
+                          <a:schemeClr val="tx1"/>
+                        </a:fontRef>
+                      </wps:style>
+                      <wps:bodyPr/>
+                    </wps:wsp>
+                  </a:graphicData>
+                </a:graphic>
+              </wp:anchor>
+            </w:drawing>
+          </mc:Choice>
+          <mc:Fallback>
+            <w:pict>
+              <v:shape w14:anchorId="7C43AB8E" id="Connettore 2 2" o:spid="_x0000_s1026" type="#_x0000_t32" style="position:absolute;margin-left:140.5pt;margin-top:11.25pt;width:163.15pt;height:0;z-index:251659264;visibility:visible;mso-wrap-style:square;mso-wrap-distance-left:9pt;mso-wrap-distance-top:0;mso-wrap-distance-right:9pt;mso-wrap-distance-bottom:0;mso-position-horizontal:absolute;mso-position-horizontal-relative:text;mso-position-vertical:absolute;mso-position-vertical-relative:text" o:gfxdata="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" strokecolor="#70ad47 [3209]" strokeweight="1.5pt">
+                <v:stroke endarrow="block" joinstyle="miter"/>
+              </v:shape>
+            </w:pict>
+          </mc:Fallback>
+        </mc:AlternateContent>
+      </w:r>
+      <w:r>
+        <w:rPr>
+          <w:noProof/>
+        </w:rPr>
+        <mc:AlternateContent>
+          <mc:Choice Requires="wps">
+            <w:drawing>
+              <wp:inline distT="0" distB="0" distL="0" distR="0" wp14:anchorId="3F305F14" wp14:editId="3DBC65B2">
+                <wp:extent cx="3473245" cy="626807"/>
+                <wp:effectExtent l="0" t="0" r="0" b="1905"/>
+                <wp:docPr id="1" name="Casella di testo 1"/>
+                <wp:cNvGraphicFramePr/>
+                <a:graphic xmlns:a="http://schemas.openxmlformats.org/drawingml/2006/main">
+                  <a:graphicData uri="http://schemas.microsoft.com/office/word/2010/wordprocessingShape">
+                    <wps:wsp>
+                      <wps:cNvSpPr txBox="1"/>
+                      <wps:spPr>
+                        <a:xfrm>
+                          <a:off x="0" y="0"/>
+                          <a:ext cx="3473245" cy="626807"/>
+                        </a:xfrm>
+                        <a:prstGeom prst="rect">
+                          <a:avLst/>
+                        </a:prstGeom>
+                        <a:noFill/>
+                        <a:ln>
+                          <a:noFill/>
+                        </a:ln>
+                      </wps:spPr>
+                      <wps:style>
+                        <a:lnRef idx="0">
+                          <a:scrgbClr r="0" g="0" b="0"/>
+                        </a:lnRef>
+                        <a:fillRef idx="0">
+                          <a:scrgbClr r="0" g="0" b="0"/>
+                        </a:fillRef>
+                        <a:effectRef idx="0">
+                          <a:scrgbClr r="0" g="0" b="0"/>
+                        </a:effectRef>
+                        <a:fontRef idx="minor">
+                          <a:schemeClr val="dk1"/>
+                        </a:fontRef>
+                      </wps:style>
+                      <wps:txbx>
+                        <w:txbxContent>
+                          <w:p>
+                            <w:pPr>
+                              <w:rPr>
+                                <w:b/>
+                                <w:lang w:val="it-IT"/>
+                              </w:rPr>
+                            </w:pPr>
+                            <w:r>
+                              <w:rPr>
+                                <w:b/>
+                                <w:lang w:val="it-IT"/>
+                              </w:rPr>
+                              <w:t>Player 1</w:t>
+                            </w:r>
+                            <w:r>
+                              <w:rPr>
+                                <w:b/>
+                                <w:lang w:val="it-IT"/>
+                              </w:rPr>
+                              <w:tab/>
+                            </w:r>
+                            <w:r>
+                              <w:rPr>
+                                <w:b/>
+                                <w:lang w:val="it-IT"/>
+                              </w:rPr>
+                              <w:tab/>
+                            </w:r>
+                            <w:r>
+                              <w:rPr>
+                                <w:b/>
+                                <w:lang w:val="it-IT"/>
+                              </w:rPr>
+                              <w:tab/>
+                            </w:r>
+                            <w:r>
+                              <w:rPr>
+                                <w:b/>
+                                <w:lang w:val="it-IT"/>
+                              </w:rPr>
+                              <w:tab/>
+                            </w:r>
+                            <w:r>
+                              <w:rPr>
+                                <w:b/>
+                                <w:lang w:val="it-IT"/>
+                              </w:rPr>
+                              <w:tab/>
+                              <w:t>Player 2</w:t>
+                            </w:r>
+                          </w:p>
+                          <w:p>
+                            <w:pPr>
+                              <w:rPr>
+                                <w:b/>
+                                <w:lang w:val="it-IT"/>
+                              </w:rPr>
+                            </w:pPr>
+                            <w:r>
+                              <w:rPr>
+                                <w:b/>
+                                <w:lang w:val="it-IT"/>
+                              </w:rPr>
+                              <w:t>Player 1</w:t>
+                            </w:r>
+                            <w:r>
+                              <w:rPr>
+                                <w:b/>
+                                <w:lang w:val="it-IT"/>
+                              </w:rPr>
+                              <w:tab/>
+                            </w:r>
+                            <w:r>
+                              <w:rPr>
+                                <w:b/>
+                                <w:lang w:val="it-IT"/>
+                              </w:rPr>
+                              <w:tab/>
+                            </w:r>
+                            <w:r>
+                              <w:rPr>
+                                <w:b/>
+                                <w:lang w:val="it-IT"/>
+                              </w:rPr>
+                              <w:tab/>
+                            </w:r>
+                            <w:r>
+                              <w:rPr>
+                                <w:b/>
+                                <w:lang w:val="it-IT"/>
+                              </w:rPr>
+                              <w:tab/>
+                            </w:r>
+                            <w:r>
+                              <w:rPr>
+                                <w:b/>
+                                <w:lang w:val="it-IT"/>
+                              </w:rPr>
+                              <w:tab/>
+                              <w:t xml:space="preserve">Player </w:t>
+                            </w:r>
+                            <w:r>
+                              <w:rPr>
+                                <w:b/>
+                                <w:lang w:val="it-IT"/>
+                              </w:rPr>
+                              <w:t>2</w:t>
+                            </w:r>
+                          </w:p>
+                        </w:txbxContent>
+                      </wps:txbx>
+                      <wps:bodyPr rot="0" spcFirstLastPara="0" vertOverflow="overflow" horzOverflow="overflow" vert="horz" wrap="square" lIns="91440" tIns="45720" rIns="91440" bIns="45720" numCol="1" spcCol="0" rtlCol="0" fromWordArt="0" anchor="t" anchorCtr="0" forceAA="0" compatLnSpc="1">
+                        <a:prstTxWarp prst="textNoShape">
+                          <a:avLst/>
+                        </a:prstTxWarp>
+                        <a:noAutofit/>
+                      </wps:bodyPr>
+                    </wps:wsp>
+                  </a:graphicData>
+                </a:graphic>
+              </wp:inline>
+            </w:drawing>
+          </mc:Choice>
+          <mc:Fallback>
+            <w:pict>
+              <v:shapetype w14:anchorId="3F305F14" id="_x0000_t202" coordsize="21600,21600" o:spt="202" path="m,l,21600r21600,l21600,xe">
+                <v:stroke joinstyle="miter"/>
+                <v:path gradientshapeok="t" o:connecttype="rect"/>
+              </v:shapetype>
+              <v:shape id="Casella di testo 1" o:spid="_x0000_s1026" type="#_x0000_t202" style="width:273.5pt;height:49.35pt;visibility:visible;mso-wrap-style:square;mso-left-percent:-10001;mso-top-percent:-10001;mso-position-horizontal:absolute;mso-position-horizontal-relative:char;mso-position-vertical:absolute;mso-position-vertical-relative:line;mso-left-percent:-10001;mso-top-percent:-10001;v-text-anchor:top" o:gfxdata="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" filled="f" stroked="f">
+                <v:textbox>
+                  <w:txbxContent>
+                    <w:p>
+                      <w:pPr>
+                        <w:rPr>
+                          <w:b/>
+                          <w:lang w:val="it-IT"/>
+                        </w:rPr>
+                      </w:pPr>
+                      <w:r>
+                        <w:rPr>
+                          <w:b/>
+                          <w:lang w:val="it-IT"/>
+                        </w:rPr>
+                        <w:t>Player 1</w:t>
+                      </w:r>
+                      <w:r>
+                        <w:rPr>
+                          <w:b/>
+                          <w:lang w:val="it-IT"/>
+                        </w:rPr>
+                        <w:tab/>
+                      </w:r>
+                      <w:r>
+                        <w:rPr>
+                          <w:b/>
+                          <w:lang w:val="it-IT"/>
+                        </w:rPr>
+                        <w:tab/>
+                      </w:r>
+                      <w:r>
+                        <w:rPr>
+                          <w:b/>
+                          <w:lang w:val="it-IT"/>
+                        </w:rPr>
+                        <w:tab/>
+                      </w:r>
+                      <w:r>
+                        <w:rPr>
+                          <w:b/>
+                          <w:lang w:val="it-IT"/>
+                        </w:rPr>
+                        <w:tab/>
+                      </w:r>
+                      <w:r>
+                        <w:rPr>
+                          <w:b/>
+                          <w:lang w:val="it-IT"/>
+                        </w:rPr>
+                        <w:tab/>
+                        <w:t>Player 2</w:t>
+                      </w:r>
+                    </w:p>
+                    <w:p>
+                      <w:pPr>
+                        <w:rPr>
+                          <w:b/>
+                          <w:lang w:val="it-IT"/>
+                        </w:rPr>
+                      </w:pPr>
+                      <w:r>
+                        <w:rPr>
+                          <w:b/>
+                          <w:lang w:val="it-IT"/>
+                        </w:rPr>
+                        <w:t>Player 1</w:t>
+                      </w:r>
+                      <w:r>
+                        <w:rPr>
+                          <w:b/>
+                          <w:lang w:val="it-IT"/>
+                        </w:rPr>
+                        <w:tab/>
+                      </w:r>
+                      <w:r>
+                        <w:rPr>
+                          <w:b/>
+                          <w:lang w:val="it-IT"/>
+                        </w:rPr>
+                        <w:tab/>
+                      </w:r>
+                      <w:r>
+                        <w:rPr>
+                          <w:b/>
+                          <w:lang w:val="it-IT"/>
+                        </w:rPr>
+                        <w:tab/>
+                      </w:r>
+                      <w:r>
+                        <w:rPr>
+                          <w:b/>
+                          <w:lang w:val="it-IT"/>
+                        </w:rPr>
+                        <w:tab/>
+                      </w:r>
+                      <w:r>
+                        <w:rPr>
+                          <w:b/>
+                          <w:lang w:val="it-IT"/>
+                        </w:rPr>
+                        <w:tab/>
+                        <w:t xml:space="preserve">Player </w:t>
+                      </w:r>
+                      <w:r>
+                        <w:rPr>
+                          <w:b/>
+                          <w:lang w:val="it-IT"/>
+                        </w:rPr>
+                        <w:t>2</w:t>
+                      </w:r>
+                    </w:p>
+                  </w:txbxContent>
+                </v:textbox>
+                <w10:anchorlock/>
+              </v:shape>
+            </w:pict>
+          </mc:Fallback>
+        </mc:AlternateContent>
+      </w:r>
+    </w:p>
+    <w:p>
+      <w:r>
+        <w:t xml:space="preserve">After packets have been received, their timestamps are compared, with a 100ms accuracy, to determine whether players are desynchronised (if this happens, the </w:t>
+      </w:r>
+      <w:r>
+        <w:rPr>
+          <w:i/>
+        </w:rPr>
+        <w:t>Prediction</w:t>
+      </w:r>
+      <w:r>
+        <w:t xml:space="preserve"> algorithm will be called). Players then update their copy of opponent player based on data received.</w:t>
+      </w:r>
+    </w:p>
+    <w:p>
+      <w:r>
+        <w:t>Packets are also used to detect if opponent disconnected at any point in the game. If this occurs, the player will go back to lobby screen to connect to server lobby again.</w:t>
+      </w:r>
+    </w:p>
+    <w:p>
+      <w:bookmarkStart w:id="0" w:name="_GoBack"/>
+      <w:bookmarkEnd w:id="0"/>
+    </w:p>
     <w:p>
       <w:pPr>
         <w:rPr>
@@ -3037,17 +3504,93 @@
       <w:r>
         <w:t xml:space="preserve">A Linear Model prediction has been implemented, taking into account the last two position (x and y) and timestamp messages received and stored in appropriate </w:t>
       </w:r>
+      <w:proofErr w:type="gramStart"/>
       <w:r>
         <w:rPr>
           <w:i/>
         </w:rPr>
-        <w:t>std::vector</w:t>
+        <w:t>std::</w:t>
+      </w:r>
+      <w:proofErr w:type="gramEnd"/>
+      <w:r>
+        <w:rPr>
+          <w:i/>
+        </w:rPr>
+        <w:t>vector</w:t>
       </w:r>
       <w:r>
         <w:t>.</w:t>
       </w:r>
-      <w:bookmarkStart w:id="0" w:name="_GoBack"/>
-      <w:bookmarkEnd w:id="0"/>
+    </w:p>
+    <w:p>
+      <w:r>
+        <w:t>The formula used is the following:</w:t>
+      </w:r>
+    </w:p>
+    <w:p>
+      <m:oMathPara>
+        <m:oMath>
+          <m:r>
+            <w:rPr>
+              <w:rFonts w:ascii="Cambria Math" w:hAnsi="Cambria Math"/>
+            </w:rPr>
+            <m:t>predictedPos=pos2+</m:t>
+          </m:r>
+          <m:f>
+            <m:fPr>
+              <m:ctrlPr>
+                <w:rPr>
+                  <w:rFonts w:ascii="Cambria Math" w:hAnsi="Cambria Math"/>
+                  <w:i/>
+                </w:rPr>
+              </m:ctrlPr>
+            </m:fPr>
+            <m:num>
+              <m:r>
+                <w:rPr>
+                  <w:rFonts w:ascii="Cambria Math" w:hAnsi="Cambria Math"/>
+                </w:rPr>
+                <m:t>(pos2-pos1)</m:t>
+              </m:r>
+            </m:num>
+            <m:den>
+              <m:r>
+                <w:rPr>
+                  <w:rFonts w:ascii="Cambria Math" w:hAnsi="Cambria Math"/>
+                </w:rPr>
+                <m:t>(time2-time1)</m:t>
+              </m:r>
+            </m:den>
+          </m:f>
+        </m:oMath>
+      </m:oMathPara>
+    </w:p>
+    <w:p>
+      <w:r>
+        <w:t>This model has been chosen as the most appropriate in th</w:t>
+      </w:r>
+      <w:r>
+        <w:t>is</w:t>
+      </w:r>
+      <w:r>
+        <w:t xml:space="preserve"> context as it provides a </w:t>
+      </w:r>
+      <w:proofErr w:type="gramStart"/>
+      <w:r>
+        <w:t>fairly accurate</w:t>
+      </w:r>
+      <w:proofErr w:type="gramEnd"/>
+      <w:r>
+        <w:t xml:space="preserve"> prediction with low computational cost</w:t>
+      </w:r>
+      <w:r>
+        <w:t>. The type of movement of the players themselves are linear most of the time, combined with jumps when required, and the linear prediction keeps the player movement plausible.</w:t>
+      </w:r>
+    </w:p>
+    <w:p>
+      <w:r>
+        <w:t>No interpolation technique has been implemented.</w:t>
+      </w:r>
     </w:p>
     <w:p>
       <w:pPr>
@@ -3092,7 +3635,7 @@
     </w:p>
     <w:p>
       <w:pPr>
-        <w:pStyle w:val="ListParagraph"/>
+        <w:pStyle w:val="Paragrafoelenco"/>
         <w:numPr>
           <w:ilvl w:val="0"/>
           <w:numId w:val="2"/>
@@ -3123,7 +3666,7 @@
 </file>
 
 <file path=word/numbering.xml><?xml version="1.0" encoding="utf-8"?>
-<w:numbering xmlns:wpc="http://schemas.microsoft.com/office/word/2010/wordprocessingCanvas" xmlns:cx="http://schemas.microsoft.com/office/drawing/2014/chartex" xmlns:cx1="http://schemas.microsoft.com/office/drawing/2015/9/8/chartex" xmlns:mc="http://schemas.openxmlformats.org/markup-compatibility/2006" xmlns:o="urn:schemas-microsoft-com:office:office" xmlns:r="http://schemas.openxmlformats.org/officeDocument/2006/relationships" xmlns:m="http://schemas.openxmlformats.org/officeDocument/2006/math" xmlns:v="urn:schemas-microsoft-com:vml" xmlns:wp14="http://schemas.microsoft.com/office/word/2010/wordprocessingDrawing" xmlns:wp="http://schemas.openxmlformats.org/drawingml/2006/wordprocessingDrawing" xmlns:w10="urn:schemas-microsoft-com:office:word" xmlns:w="http://schemas.openxmlformats.org/wordprocessingml/2006/main" xmlns:w14="http://schemas.microsoft.com/office/word/2010/wordml" xmlns:w15="http://schemas.microsoft.com/office/word/2012/wordml" xmlns:w16se="http://schemas.microsoft.com/office/word/2015/wordml/symex" xmlns:wpg="http://schemas.microsoft.com/office/word/2010/wordprocessingGroup" xmlns:wpi="http://schemas.microsoft.com/office/word/2010/wordprocessingInk" xmlns:wne="http://schemas.microsoft.com/office/word/2006/wordml" xmlns:wps="http://schemas.microsoft.com/office/word/2010/wordprocessingShape" mc:Ignorable="w14 w15 w16se wp14">
+<w:numbering xmlns:wpc="http://schemas.microsoft.com/office/word/2010/wordprocessingCanvas" xmlns:cx="http://schemas.microsoft.com/office/drawing/2014/chartex" xmlns:cx1="http://schemas.microsoft.com/office/drawing/2015/9/8/chartex" xmlns:cx2="http://schemas.microsoft.com/office/drawing/2015/10/21/chartex" xmlns:cx3="http://schemas.microsoft.com/office/drawing/2016/5/9/chartex" xmlns:cx4="http://schemas.microsoft.com/office/drawing/2016/5/10/chartex" xmlns:cx5="http://schemas.microsoft.com/office/drawing/2016/5/11/chartex" xmlns:cx6="http://schemas.microsoft.com/office/drawing/2016/5/12/chartex" xmlns:cx7="http://schemas.microsoft.com/office/drawing/2016/5/13/chartex" xmlns:cx8="http://schemas.microsoft.com/office/drawing/2016/5/14/chartex" xmlns:mc="http://schemas.openxmlformats.org/markup-compatibility/2006" xmlns:aink="http://schemas.microsoft.com/office/drawing/2016/ink" xmlns:am3d="http://schemas.microsoft.com/office/drawing/2017/model3d" xmlns:o="urn:schemas-microsoft-com:office:office" xmlns:r="http://schemas.openxmlformats.org/officeDocument/2006/relationships" xmlns:m="http://schemas.openxmlformats.org/officeDocument/2006/math" xmlns:v="urn:schemas-microsoft-com:vml" xmlns:wp14="http://schemas.microsoft.com/office/word/2010/wordprocessingDrawing" xmlns:wp="http://schemas.openxmlformats.org/drawingml/2006/wordprocessingDrawing" xmlns:w10="urn:schemas-microsoft-com:office:word" xmlns:w="http://schemas.openxmlformats.org/wordprocessingml/2006/main" xmlns:w14="http://schemas.microsoft.com/office/word/2010/wordml" xmlns:w15="http://schemas.microsoft.com/office/word/2012/wordml" xmlns:w16cid="http://schemas.microsoft.com/office/word/2016/wordml/cid" xmlns:w16se="http://schemas.microsoft.com/office/word/2015/wordml/symex" xmlns:wpg="http://schemas.microsoft.com/office/word/2010/wordprocessingGroup" xmlns:wpi="http://schemas.microsoft.com/office/word/2010/wordprocessingInk" xmlns:wne="http://schemas.microsoft.com/office/word/2006/wordml" xmlns:wps="http://schemas.microsoft.com/office/word/2010/wordprocessingShape" mc:Ignorable="w14 w15 w16se w16cid wp14">
   <w:abstractNum w:abstractNumId="0" w15:restartNumberingAfterBreak="0">
     <w:nsid w:val="25975674"/>
     <w:multiLevelType w:val="hybridMultilevel"/>
@@ -3312,7 +3855,7 @@
 </file>
 
 <file path=word/styles.xml><?xml version="1.0" encoding="utf-8"?>
-<w:styles xmlns:mc="http://schemas.openxmlformats.org/markup-compatibility/2006" xmlns:r="http://schemas.openxmlformats.org/officeDocument/2006/relationships" xmlns:w="http://schemas.openxmlformats.org/wordprocessingml/2006/main" xmlns:w14="http://schemas.microsoft.com/office/word/2010/wordml" xmlns:w15="http://schemas.microsoft.com/office/word/2012/wordml" xmlns:w16se="http://schemas.microsoft.com/office/word/2015/wordml/symex" mc:Ignorable="w14 w15 w16se">
+<w:styles xmlns:mc="http://schemas.openxmlformats.org/markup-compatibility/2006" xmlns:r="http://schemas.openxmlformats.org/officeDocument/2006/relationships" xmlns:w="http://schemas.openxmlformats.org/wordprocessingml/2006/main" xmlns:w14="http://schemas.microsoft.com/office/word/2010/wordml" xmlns:w15="http://schemas.microsoft.com/office/word/2012/wordml" xmlns:w16cid="http://schemas.microsoft.com/office/word/2016/wordml/cid" xmlns:w16se="http://schemas.microsoft.com/office/word/2015/wordml/symex" mc:Ignorable="w14 w15 w16se w16cid">
   <w:docDefaults>
     <w:rPrDefault>
       <w:rPr>
@@ -3328,7 +3871,7 @@
       </w:pPr>
     </w:pPrDefault>
   </w:docDefaults>
-  <w:latentStyles w:defLockedState="0" w:defUIPriority="99" w:defSemiHidden="0" w:defUnhideWhenUsed="0" w:defQFormat="0" w:count="371">
+  <w:latentStyles w:defLockedState="0" w:defUIPriority="99" w:defSemiHidden="0" w:defUnhideWhenUsed="0" w:defQFormat="0" w:count="375">
     <w:lsdException w:name="Normal" w:uiPriority="0" w:qFormat="1"/>
     <w:lsdException w:name="heading 1" w:uiPriority="9" w:qFormat="1"/>
     <w:lsdException w:name="heading 2" w:semiHidden="1" w:uiPriority="9" w:unhideWhenUsed="1" w:qFormat="1"/>
@@ -3434,7 +3977,6 @@
     <w:lsdException w:name="HTML Sample" w:semiHidden="1" w:unhideWhenUsed="1"/>
     <w:lsdException w:name="HTML Typewriter" w:semiHidden="1" w:unhideWhenUsed="1"/>
     <w:lsdException w:name="HTML Variable" w:semiHidden="1" w:unhideWhenUsed="1"/>
-    <w:lsdException w:name="Normal Table" w:semiHidden="1" w:unhideWhenUsed="1"/>
     <w:lsdException w:name="annotation subject" w:semiHidden="1" w:unhideWhenUsed="1"/>
     <w:lsdException w:name="No List" w:semiHidden="1" w:unhideWhenUsed="1"/>
     <w:lsdException w:name="Outline List 1" w:semiHidden="1" w:unhideWhenUsed="1"/>
@@ -3478,10 +4020,8 @@
     <w:lsdException w:name="Table Elegant" w:semiHidden="1" w:unhideWhenUsed="1"/>
     <w:lsdException w:name="Table Professional" w:semiHidden="1" w:unhideWhenUsed="1"/>
     <w:lsdException w:name="Table Subtle 1" w:semiHidden="1" w:unhideWhenUsed="1"/>
-    <w:lsdException w:name="Table Subtle 2" w:semiHidden="1" w:unhideWhenUsed="1"/>
     <w:lsdException w:name="Table Web 1" w:semiHidden="1" w:unhideWhenUsed="1"/>
     <w:lsdException w:name="Table Web 2" w:semiHidden="1" w:unhideWhenUsed="1"/>
-    <w:lsdException w:name="Table Web 3" w:semiHidden="1" w:unhideWhenUsed="1"/>
     <w:lsdException w:name="Balloon Text" w:semiHidden="1" w:unhideWhenUsed="1"/>
     <w:lsdException w:name="Table Grid" w:uiPriority="39"/>
     <w:lsdException w:name="Table Theme" w:semiHidden="1" w:unhideWhenUsed="1"/>
@@ -3700,18 +4240,22 @@
     <w:lsdException w:name="List Table 5 Dark Accent 6" w:uiPriority="50"/>
     <w:lsdException w:name="List Table 6 Colorful Accent 6" w:uiPriority="51"/>
     <w:lsdException w:name="List Table 7 Colorful Accent 6" w:uiPriority="52"/>
+    <w:lsdException w:name="Mention" w:semiHidden="1" w:unhideWhenUsed="1"/>
+    <w:lsdException w:name="Smart Hyperlink" w:semiHidden="1" w:unhideWhenUsed="1"/>
+    <w:lsdException w:name="Hashtag" w:semiHidden="1" w:unhideWhenUsed="1"/>
+    <w:lsdException w:name="Unresolved Mention" w:semiHidden="1" w:unhideWhenUsed="1"/>
   </w:latentStyles>
-  <w:style w:type="paragraph" w:default="1" w:styleId="Normal">
+  <w:style w:type="paragraph" w:default="1" w:styleId="Normale">
     <w:name w:val="Normal"/>
     <w:qFormat/>
   </w:style>
-  <w:style w:type="character" w:default="1" w:styleId="DefaultParagraphFont">
+  <w:style w:type="character" w:default="1" w:styleId="Carpredefinitoparagrafo">
     <w:name w:val="Default Paragraph Font"/>
     <w:uiPriority w:val="1"/>
     <w:semiHidden/>
     <w:unhideWhenUsed/>
   </w:style>
-  <w:style w:type="table" w:default="1" w:styleId="TableNormal">
+  <w:style w:type="table" w:default="1" w:styleId="Tabellanormale">
     <w:name w:val="Normal Table"/>
     <w:uiPriority w:val="99"/>
     <w:semiHidden/>
@@ -3726,15 +4270,15 @@
       </w:tblCellMar>
     </w:tblPr>
   </w:style>
-  <w:style w:type="numbering" w:default="1" w:styleId="NoList">
+  <w:style w:type="numbering" w:default="1" w:styleId="Nessunelenco">
     <w:name w:val="No List"/>
     <w:uiPriority w:val="99"/>
     <w:semiHidden/>
     <w:unhideWhenUsed/>
   </w:style>
-  <w:style w:type="paragraph" w:styleId="ListParagraph">
+  <w:style w:type="paragraph" w:styleId="Paragrafoelenco">
     <w:name w:val="List Paragraph"/>
-    <w:basedOn w:val="Normal"/>
+    <w:basedOn w:val="Normale"/>
     <w:uiPriority w:val="34"/>
     <w:qFormat/>
     <w:rsid w:val="00D377BC"/>
@@ -3743,9 +4287,9 @@
       <w:contextualSpacing/>
     </w:pPr>
   </w:style>
-  <w:style w:type="table" w:styleId="TableGrid">
+  <w:style w:type="table" w:styleId="Grigliatabella">
     <w:name w:val="Table Grid"/>
-    <w:basedOn w:val="TableNormal"/>
+    <w:basedOn w:val="Tabellanormale"/>
     <w:uiPriority w:val="39"/>
     <w:rsid w:val="00471B5D"/>
     <w:pPr>
@@ -3762,10 +4306,10 @@
       </w:tblBorders>
     </w:tblPr>
   </w:style>
-  <w:style w:type="paragraph" w:styleId="HTMLPreformatted">
+  <w:style w:type="paragraph" w:styleId="PreformattatoHTML">
     <w:name w:val="HTML Preformatted"/>
-    <w:basedOn w:val="Normal"/>
-    <w:link w:val="HTMLPreformattedChar"/>
+    <w:basedOn w:val="Normale"/>
+    <w:link w:val="PreformattatoHTMLCarattere"/>
     <w:uiPriority w:val="99"/>
     <w:unhideWhenUsed/>
     <w:rsid w:val="00526F6B"/>
@@ -3797,10 +4341,10 @@
       <w:lang w:eastAsia="en-GB"/>
     </w:rPr>
   </w:style>
-  <w:style w:type="character" w:customStyle="1" w:styleId="HTMLPreformattedChar">
-    <w:name w:val="HTML Preformatted Char"/>
-    <w:basedOn w:val="DefaultParagraphFont"/>
-    <w:link w:val="HTMLPreformatted"/>
+  <w:style w:type="character" w:customStyle="1" w:styleId="PreformattatoHTMLCarattere">
+    <w:name w:val="Preformattato HTML Carattere"/>
+    <w:basedOn w:val="Carpredefinitoparagrafo"/>
+    <w:link w:val="PreformattatoHTML"/>
     <w:uiPriority w:val="99"/>
     <w:rsid w:val="00526F6B"/>
     <w:rPr>
@@ -3812,23 +4356,33 @@
   </w:style>
   <w:style w:type="character" w:customStyle="1" w:styleId="kwd">
     <w:name w:val="kwd"/>
-    <w:basedOn w:val="DefaultParagraphFont"/>
+    <w:basedOn w:val="Carpredefinitoparagrafo"/>
     <w:rsid w:val="00526F6B"/>
   </w:style>
   <w:style w:type="character" w:customStyle="1" w:styleId="pln">
     <w:name w:val="pln"/>
-    <w:basedOn w:val="DefaultParagraphFont"/>
+    <w:basedOn w:val="Carpredefinitoparagrafo"/>
     <w:rsid w:val="00526F6B"/>
   </w:style>
   <w:style w:type="character" w:customStyle="1" w:styleId="typ">
     <w:name w:val="typ"/>
-    <w:basedOn w:val="DefaultParagraphFont"/>
+    <w:basedOn w:val="Carpredefinitoparagrafo"/>
     <w:rsid w:val="00526F6B"/>
   </w:style>
   <w:style w:type="character" w:customStyle="1" w:styleId="pun">
     <w:name w:val="pun"/>
-    <w:basedOn w:val="DefaultParagraphFont"/>
+    <w:basedOn w:val="Carpredefinitoparagrafo"/>
     <w:rsid w:val="00526F6B"/>
+  </w:style>
+  <w:style w:type="character" w:styleId="Testosegnaposto">
+    <w:name w:val="Placeholder Text"/>
+    <w:basedOn w:val="Carpredefinitoparagrafo"/>
+    <w:uiPriority w:val="99"/>
+    <w:semiHidden/>
+    <w:rsid w:val="00D766B7"/>
+    <w:rPr>
+      <w:color w:val="808080"/>
+    </w:rPr>
   </w:style>
 </w:styles>
 </file>

</xml_diff>

<commit_message>
Adjusted few code things
</commit_message>
<xml_diff>
--- a/Network Game Development Report.docx
+++ b/Network Game Development Report.docx
@@ -84,7 +84,19 @@
         <w:rPr>
           <w:szCs w:val="24"/>
         </w:rPr>
-        <w:t>The first one has been implemented for the matchmaking system, which allows the players to connect to a known server lobby</w:t>
+        <w:t xml:space="preserve">The first </w:t>
+      </w:r>
+      <w:r>
+        <w:rPr>
+          <w:szCs w:val="24"/>
+        </w:rPr>
+        <w:t>architecture</w:t>
+      </w:r>
+      <w:r>
+        <w:rPr>
+          <w:szCs w:val="24"/>
+        </w:rPr>
+        <w:t xml:space="preserve"> has been implemented for the matchmaking system, which allows the players to connect to a known server lobby</w:t>
       </w:r>
       <w:r>
         <w:rPr>
@@ -133,7 +145,33 @@
         <w:rPr>
           <w:szCs w:val="24"/>
         </w:rPr>
-        <w:t>Moreover, since the player have to establish a peer-to-peer connection, they both need to know their opponent information, such as IP and port to connect to. The lobby is therefore used to send relevant information to establish the direct connection between players.</w:t>
+        <w:t>Moreover, since the player</w:t>
+      </w:r>
+      <w:r>
+        <w:rPr>
+          <w:szCs w:val="24"/>
+        </w:rPr>
+        <w:t>s</w:t>
+      </w:r>
+      <w:r>
+        <w:rPr>
+          <w:szCs w:val="24"/>
+        </w:rPr>
+        <w:t xml:space="preserve"> </w:t>
+      </w:r>
+      <w:proofErr w:type="gramStart"/>
+      <w:r>
+        <w:rPr>
+          <w:szCs w:val="24"/>
+        </w:rPr>
+        <w:t>have to</w:t>
+      </w:r>
+      <w:proofErr w:type="gramEnd"/>
+      <w:r>
+        <w:rPr>
+          <w:szCs w:val="24"/>
+        </w:rPr>
+        <w:t xml:space="preserve"> establish a peer-to-peer connection, they both need to know their opponent information, such as IP and port to connect to. The lobby is therefore used to send relevant information to establish the direct connection between players.</w:t>
       </w:r>
     </w:p>
     <w:p>
@@ -152,7 +190,19 @@
         <w:rPr>
           <w:szCs w:val="24"/>
         </w:rPr>
-        <w:t>their information without having to pass through a server, which would increase the communication latency. For this reason, even considering peer-to-peer poor scalability in terms of number of players involved, this type of architecture is ideal for the type of application developed.</w:t>
+        <w:t>their information without having to pass through a server, which would increase the communication latency. For this reason, even considering peer-to-peer</w:t>
+      </w:r>
+      <w:r>
+        <w:rPr>
+          <w:szCs w:val="24"/>
+        </w:rPr>
+        <w:t>’s</w:t>
+      </w:r>
+      <w:r>
+        <w:rPr>
+          <w:szCs w:val="24"/>
+        </w:rPr>
+        <w:t xml:space="preserve"> poor scalability in terms of number of players involved, this type of architecture is ideal for the type of application developed.</w:t>
       </w:r>
     </w:p>
     <w:p>
@@ -195,7 +245,19 @@
         <w:rPr>
           <w:szCs w:val="24"/>
         </w:rPr>
-        <w:t>has been split in two parts, which are the Server-lobby application and the peer-to-peer player application.</w:t>
+        <w:t xml:space="preserve">has been split in two parts, which are the Server-lobby application and the peer-to-peer </w:t>
+      </w:r>
+      <w:r>
+        <w:rPr>
+          <w:szCs w:val="24"/>
+        </w:rPr>
+        <w:t>player</w:t>
+      </w:r>
+      <w:r>
+        <w:rPr>
+          <w:szCs w:val="24"/>
+        </w:rPr>
+        <w:t xml:space="preserve"> application.</w:t>
       </w:r>
     </w:p>
     <w:p>
@@ -1209,6 +1271,13 @@
         </w:rPr>
         <w:t xml:space="preserve"> States will be “converted” to simulated corresponding input, to perform a movement, attack or jump.</w:t>
       </w:r>
+      <w:r>
+        <w:rPr>
+          <w:noProof/>
+          <w:lang w:eastAsia="en-GB"/>
+        </w:rPr>
+        <w:t xml:space="preserve"> States have been preferred over other type of data as these allow to avoid code repetition.</w:t>
+      </w:r>
     </w:p>
     <w:p>
       <w:pPr>
@@ -1450,7 +1519,13 @@
     </w:p>
     <w:p>
       <w:r>
-        <w:t>The server-lobby is a simple application that detects new incoming connections and check how many clients are currently connected.</w:t>
+        <w:t>The server-lobby is a simple application that detects new incoming connections and check</w:t>
+      </w:r>
+      <w:r>
+        <w:t>s</w:t>
+      </w:r>
+      <w:r>
+        <w:t xml:space="preserve"> how many clients are currently connected.</w:t>
       </w:r>
       <w:r>
         <w:br/>
@@ -3007,7 +3082,13 @@
     </w:p>
     <w:p>
       <w:r>
-        <w:t>When players initialise their respective game instances, Player 1 listens first while Player 2 tries to connect. When this first connection has been established, Player 1 will then try to connect to Player 2, which is now listening at its port.</w:t>
+        <w:t xml:space="preserve">When players initialise their respective game instances, Player 1 listens first while Player 2 tries to connect. When this first connection has been established, Player 1 will then try to connect to Player 2, which is now listening </w:t>
+      </w:r>
+      <w:r>
+        <w:t>to</w:t>
+      </w:r>
+      <w:r>
+        <w:t xml:space="preserve"> its port.</w:t>
       </w:r>
     </w:p>
     <w:p>
@@ -3471,7 +3552,13 @@
         <w:t>Prediction</w:t>
       </w:r>
       <w:r>
-        <w:t xml:space="preserve"> algorithm will be called). Players then update their copy of opponent player based on data received.</w:t>
+        <w:t xml:space="preserve"> algorithm will be called). Players then update their copy of </w:t>
+      </w:r>
+      <w:r>
+        <w:t xml:space="preserve">the </w:t>
+      </w:r>
+      <w:r>
+        <w:t>opponent player based on data received.</w:t>
       </w:r>
     </w:p>
     <w:p>
@@ -3479,10 +3566,7 @@
         <w:t>Packets are also used to detect if opponent disconnected at any point in the game. If this occurs, the player will go back to lobby screen to connect to server lobby again.</w:t>
       </w:r>
     </w:p>
-    <w:p>
-      <w:bookmarkStart w:id="0" w:name="_GoBack"/>
-      <w:bookmarkEnd w:id="0"/>
-    </w:p>
+    <w:p/>
     <w:p>
       <w:pPr>
         <w:rPr>
@@ -3608,6 +3692,137 @@
         </w:rPr>
         <w:t>Testing</w:t>
       </w:r>
+    </w:p>
+    <w:p>
+      <w:pPr>
+        <w:rPr>
+          <w:szCs w:val="24"/>
+        </w:rPr>
+      </w:pPr>
+      <w:r>
+        <w:rPr>
+          <w:szCs w:val="24"/>
+        </w:rPr>
+        <w:t xml:space="preserve">The game has been tested simulating networking common problems using Clumsy. </w:t>
+      </w:r>
+    </w:p>
+    <w:p>
+      <w:pPr>
+        <w:rPr>
+          <w:szCs w:val="24"/>
+        </w:rPr>
+      </w:pPr>
+      <w:r>
+        <w:rPr>
+          <w:szCs w:val="24"/>
+        </w:rPr>
+        <w:t>Different settings have been tested, both on peer-to-peer players connected in LAN on different computers, and on the client-server lobby system, tested locally on the same PC.</w:t>
+      </w:r>
+    </w:p>
+    <w:p>
+      <w:pPr>
+        <w:rPr>
+          <w:szCs w:val="24"/>
+          <w:u w:val="single"/>
+        </w:rPr>
+      </w:pPr>
+      <w:r>
+        <w:rPr>
+          <w:szCs w:val="24"/>
+          <w:u w:val="single"/>
+        </w:rPr>
+        <w:t>Peer-to-Peer</w:t>
+      </w:r>
+    </w:p>
+    <w:p>
+      <w:pPr>
+        <w:rPr>
+          <w:szCs w:val="24"/>
+        </w:rPr>
+      </w:pPr>
+      <w:r>
+        <w:rPr>
+          <w:szCs w:val="24"/>
+        </w:rPr>
+        <w:t>The following setups have been tested, one by one, on the peer-to-peer connection over LAN:</w:t>
+      </w:r>
+    </w:p>
+    <w:p>
+      <w:pPr>
+        <w:jc w:val="center"/>
+        <w:rPr>
+          <w:noProof/>
+        </w:rPr>
+      </w:pPr>
+      <w:r>
+        <w:rPr>
+          <w:noProof/>
+        </w:rPr>
+        <w:drawing>
+          <wp:inline distT="0" distB="0" distL="0" distR="0" wp14:anchorId="6888C78E" wp14:editId="625C7C88">
+            <wp:extent cx="3585762" cy="2359742"/>
+            <wp:effectExtent l="0" t="0" r="0" b="2540"/>
+            <wp:docPr id="4" name="Immagine 4"/>
+            <wp:cNvGraphicFramePr>
+              <a:graphicFrameLocks xmlns:a="http://schemas.openxmlformats.org/drawingml/2006/main" noChangeAspect="1"/>
+            </wp:cNvGraphicFramePr>
+            <a:graphic xmlns:a="http://schemas.openxmlformats.org/drawingml/2006/main">
+              <a:graphicData uri="http://schemas.openxmlformats.org/drawingml/2006/picture">
+                <pic:pic xmlns:pic="http://schemas.openxmlformats.org/drawingml/2006/picture">
+                  <pic:nvPicPr>
+                    <pic:cNvPr id="1" name=""/>
+                    <pic:cNvPicPr/>
+                  </pic:nvPicPr>
+                  <pic:blipFill rotWithShape="1">
+                    <a:blip r:embed="rId5">
+                      <a:extLst>
+                        <a:ext uri="{28A0092B-C50C-407E-A947-70E740481C1C}">
+                          <a14:useLocalDpi xmlns:a14="http://schemas.microsoft.com/office/drawing/2010/main" val="0"/>
+                        </a:ext>
+                      </a:extLst>
+                    </a:blip>
+                    <a:srcRect l="30759" t="21043" r="30513" b="33646"/>
+                    <a:stretch/>
+                  </pic:blipFill>
+                  <pic:spPr bwMode="auto">
+                    <a:xfrm>
+                      <a:off x="0" y="0"/>
+                      <a:ext cx="3597401" cy="2367401"/>
+                    </a:xfrm>
+                    <a:prstGeom prst="rect">
+                      <a:avLst/>
+                    </a:prstGeom>
+                    <a:ln>
+                      <a:noFill/>
+                    </a:ln>
+                    <a:extLst>
+                      <a:ext uri="{53640926-AAD7-44D8-BBD7-CCE9431645EC}">
+                        <a14:shadowObscured xmlns:a14="http://schemas.microsoft.com/office/drawing/2010/main"/>
+                      </a:ext>
+                    </a:extLst>
+                  </pic:spPr>
+                </pic:pic>
+              </a:graphicData>
+            </a:graphic>
+          </wp:inline>
+        </w:drawing>
+      </w:r>
+    </w:p>
+    <w:p>
+      <w:pPr>
+        <w:jc w:val="both"/>
+        <w:rPr>
+          <w:noProof/>
+        </w:rPr>
+      </w:pPr>
+      <w:r>
+        <w:rPr>
+          <w:noProof/>
+        </w:rPr>
+        <w:t xml:space="preserve">The results of these testing have shown that the application seems to perform fairly smoothly when  Lag is on and set at 500ms. However, players will start to desynchronise and the latency is visible. </w:t>
+      </w:r>
+      <w:bookmarkStart w:id="0" w:name="_GoBack"/>
+      <w:bookmarkEnd w:id="0"/>
     </w:p>
     <w:p>
       <w:pPr>
@@ -3977,6 +4192,7 @@
     <w:lsdException w:name="HTML Sample" w:semiHidden="1" w:unhideWhenUsed="1"/>
     <w:lsdException w:name="HTML Typewriter" w:semiHidden="1" w:unhideWhenUsed="1"/>
     <w:lsdException w:name="HTML Variable" w:semiHidden="1" w:unhideWhenUsed="1"/>
+    <w:lsdException w:name="Normal Table" w:semiHidden="1" w:unhideWhenUsed="1"/>
     <w:lsdException w:name="annotation subject" w:semiHidden="1" w:unhideWhenUsed="1"/>
     <w:lsdException w:name="No List" w:semiHidden="1" w:unhideWhenUsed="1"/>
     <w:lsdException w:name="Outline List 1" w:semiHidden="1" w:unhideWhenUsed="1"/>
@@ -4020,8 +4236,10 @@
     <w:lsdException w:name="Table Elegant" w:semiHidden="1" w:unhideWhenUsed="1"/>
     <w:lsdException w:name="Table Professional" w:semiHidden="1" w:unhideWhenUsed="1"/>
     <w:lsdException w:name="Table Subtle 1" w:semiHidden="1" w:unhideWhenUsed="1"/>
+    <w:lsdException w:name="Table Subtle 2" w:semiHidden="1" w:unhideWhenUsed="1"/>
     <w:lsdException w:name="Table Web 1" w:semiHidden="1" w:unhideWhenUsed="1"/>
     <w:lsdException w:name="Table Web 2" w:semiHidden="1" w:unhideWhenUsed="1"/>
+    <w:lsdException w:name="Table Web 3" w:semiHidden="1" w:unhideWhenUsed="1"/>
     <w:lsdException w:name="Balloon Text" w:semiHidden="1" w:unhideWhenUsed="1"/>
     <w:lsdException w:name="Table Grid" w:uiPriority="39"/>
     <w:lsdException w:name="Table Theme" w:semiHidden="1" w:unhideWhenUsed="1"/>

</xml_diff>